<commit_message>
added discussion of evaluation metrics
</commit_message>
<xml_diff>
--- a/paper/fairness.docx
+++ b/paper/fairness.docx
@@ -722,91 +722,6 @@
           <w:szCs w:val="24"/>
         </w:rPr>
         <w:lastRenderedPageBreak/>
-        <w:t xml:space="preserve">Because our target variable is continuous, we cannot use the </w:t>
-      </w:r>
-      <w:r>
-        <w:rPr>
-          <w:rFonts w:cs="Times New Roman"/>
-          <w:szCs w:val="24"/>
-        </w:rPr>
-        <w:t xml:space="preserve">typical </w:t>
-      </w:r>
-      <w:r>
-        <w:rPr>
-          <w:rFonts w:cs="Times New Roman"/>
-          <w:szCs w:val="24"/>
-        </w:rPr>
-        <w:t xml:space="preserve">fairness metrics (e.g. precision, recall, etc.) </w:t>
-      </w:r>
-      <w:r>
-        <w:rPr>
-          <w:rFonts w:cs="Times New Roman"/>
-          <w:szCs w:val="24"/>
-        </w:rPr>
-        <w:t>that are</w:t>
-      </w:r>
-      <w:r>
-        <w:rPr>
-          <w:rFonts w:cs="Times New Roman"/>
-          <w:szCs w:val="24"/>
-        </w:rPr>
-        <w:t xml:space="preserve"> used to evaluate classification models. Instead, </w:t>
-      </w:r>
-      <w:r>
-        <w:rPr>
-          <w:rFonts w:cs="Times New Roman"/>
-          <w:szCs w:val="24"/>
-        </w:rPr>
-        <w:t>we will examine the distribution of the predictive error separately for low-priced homes</w:t>
-      </w:r>
-      <w:r>
-        <w:rPr>
-          <w:rFonts w:cs="Times New Roman"/>
-          <w:szCs w:val="24"/>
-        </w:rPr>
-        <w:t xml:space="preserve"> </w:t>
-      </w:r>
-      <w:r>
-        <w:rPr>
-          <w:rFonts w:cs="Times New Roman"/>
-          <w:szCs w:val="24"/>
-        </w:rPr>
-        <w:t>and</w:t>
-      </w:r>
-      <w:r>
-        <w:rPr>
-          <w:rFonts w:cs="Times New Roman"/>
-          <w:szCs w:val="24"/>
-        </w:rPr>
-        <w:t xml:space="preserve"> </w:t>
-      </w:r>
-      <w:r>
-        <w:rPr>
-          <w:rFonts w:cs="Times New Roman"/>
-          <w:szCs w:val="24"/>
-        </w:rPr>
-        <w:t xml:space="preserve">high-priced homes </w:t>
-      </w:r>
-      <w:r>
-        <w:rPr>
-          <w:rFonts w:cs="Times New Roman"/>
-          <w:szCs w:val="24"/>
-        </w:rPr>
-        <w:t>in our test set.</w:t>
-      </w:r>
-    </w:p>
-    <w:p>
-      <w:pPr>
-        <w:rPr>
-          <w:rFonts w:cs="Times New Roman"/>
-          <w:szCs w:val="24"/>
-        </w:rPr>
-      </w:pPr>
-      <w:r>
-        <w:rPr>
-          <w:rFonts w:cs="Times New Roman"/>
-          <w:szCs w:val="24"/>
-        </w:rPr>
         <w:t>To determine which homes are low-priced and which homes are high-priced, we used k-means clustering to divide the homes into three groups based on the similarity of their sale prices. We performed the clustering based on the training set. The resulting three groups represent low-price, medium-priced, and high-prices homes, respectively.</w:t>
       </w:r>
       <w:r>
@@ -872,8 +787,6 @@
           </wp:inline>
         </w:drawing>
       </w:r>
-      <w:bookmarkStart w:id="0" w:name="_GoBack"/>
-      <w:bookmarkEnd w:id="0"/>
     </w:p>
     <w:p>
       <w:pPr>
@@ -887,6 +800,20 @@
           <w:rFonts w:cs="Times New Roman"/>
           <w:szCs w:val="24"/>
         </w:rPr>
+        <w:t>For our regression-based models, our target variable is continuous so we cannot use the typical fairness metrics (e.g. precision, recall, etc.) that are used to evaluate classification models. Instead, we will examine the distribution of the predictive error separately for low-priced homes and high-priced homes in our test set.</w:t>
+      </w:r>
+      <w:r>
+        <w:rPr>
+          <w:rFonts w:cs="Times New Roman"/>
+          <w:szCs w:val="24"/>
+        </w:rPr>
+        <w:t xml:space="preserve"> </w:t>
+      </w:r>
+      <w:r>
+        <w:rPr>
+          <w:rFonts w:cs="Times New Roman"/>
+          <w:szCs w:val="24"/>
+        </w:rPr>
         <w:t xml:space="preserve">For each low-priced and high-priced home in the test set, we will compute the predictive error. </w:t>
       </w:r>
       <w:r>
@@ -903,7 +830,6 @@
         </w:rPr>
         <w:t xml:space="preserve"> for home </w:t>
       </w:r>
-      <w:proofErr w:type="spellStart"/>
       <w:r>
         <w:rPr>
           <w:rFonts w:cs="Times New Roman"/>
@@ -912,29 +838,12 @@
         </w:rPr>
         <w:t>i</w:t>
       </w:r>
-      <w:proofErr w:type="spellEnd"/>
-      <w:r>
-        <w:rPr>
-          <w:rFonts w:cs="Times New Roman"/>
-          <w:szCs w:val="24"/>
-        </w:rPr>
-        <w:t xml:space="preserve"> </w:t>
-      </w:r>
-      <w:proofErr w:type="gramStart"/>
-      <w:r>
-        <w:rPr>
-          <w:rFonts w:cs="Times New Roman"/>
-          <w:szCs w:val="24"/>
-        </w:rPr>
-        <w:t>is</w:t>
-      </w:r>
-      <w:proofErr w:type="gramEnd"/>
-      <w:r>
-        <w:rPr>
-          <w:rFonts w:cs="Times New Roman"/>
-          <w:szCs w:val="24"/>
-        </w:rPr>
-        <w:t xml:space="preserve"> defined as:</w:t>
+      <w:r>
+        <w:rPr>
+          <w:rFonts w:cs="Times New Roman"/>
+          <w:szCs w:val="24"/>
+        </w:rPr>
+        <w:t xml:space="preserve"> is defined as:</w:t>
       </w:r>
     </w:p>
     <w:p>
@@ -1070,21 +979,12 @@
           <w:szCs w:val="24"/>
         </w:rPr>
       </w:pPr>
-      <w:proofErr w:type="gramStart"/>
       <w:r>
         <w:rPr>
           <w:rFonts w:eastAsiaTheme="minorEastAsia" w:cs="Times New Roman"/>
           <w:szCs w:val="24"/>
         </w:rPr>
-        <w:t>where</w:t>
-      </w:r>
-      <w:proofErr w:type="gramEnd"/>
-      <w:r>
-        <w:rPr>
-          <w:rFonts w:eastAsiaTheme="minorEastAsia" w:cs="Times New Roman"/>
-          <w:szCs w:val="24"/>
-        </w:rPr>
-        <w:t xml:space="preserve"> </w:t>
+        <w:t xml:space="preserve">where </w:t>
       </w:r>
       <m:oMath>
         <m:sSub>
@@ -1124,7 +1024,6 @@
         </w:rPr>
         <w:t xml:space="preserve"> is the actual sale price for home </w:t>
       </w:r>
-      <w:proofErr w:type="spellStart"/>
       <w:r>
         <w:rPr>
           <w:rFonts w:eastAsiaTheme="minorEastAsia" w:cs="Times New Roman"/>
@@ -1133,7 +1032,6 @@
         </w:rPr>
         <w:t>i</w:t>
       </w:r>
-      <w:proofErr w:type="spellEnd"/>
       <w:r>
         <w:rPr>
           <w:rFonts w:eastAsiaTheme="minorEastAsia" w:cs="Times New Roman"/>
@@ -1192,7 +1090,6 @@
         </w:rPr>
         <w:t xml:space="preserve"> is the predicted sale price for home </w:t>
       </w:r>
-      <w:proofErr w:type="spellStart"/>
       <w:r>
         <w:rPr>
           <w:rFonts w:eastAsiaTheme="minorEastAsia" w:cs="Times New Roman"/>
@@ -1201,7 +1098,6 @@
         </w:rPr>
         <w:t>i</w:t>
       </w:r>
-      <w:proofErr w:type="spellEnd"/>
       <w:r>
         <w:rPr>
           <w:rFonts w:eastAsiaTheme="minorEastAsia" w:cs="Times New Roman"/>
@@ -1259,6 +1155,45 @@
           <w:szCs w:val="24"/>
         </w:rPr>
         <w:t xml:space="preserve"> Based on the statistics we compile, we will check to see if there are any systematic differences in the predictive errors across the high-priced and low-priced groups of homes. In particular, we will be concerned if high-priced homes are systematically under-valued compared to low-priced homes, or if low-priced homes are systematically over-valued compared to high-priced homes.</w:t>
+      </w:r>
+    </w:p>
+    <w:p>
+      <w:pPr>
+        <w:rPr>
+          <w:rFonts w:cs="Times New Roman"/>
+          <w:szCs w:val="24"/>
+        </w:rPr>
+      </w:pPr>
+      <w:r>
+        <w:rPr>
+          <w:rFonts w:cs="Times New Roman"/>
+          <w:szCs w:val="24"/>
+        </w:rPr>
+        <w:t>For our classification models, [INSERT FAIRNESS METRICS + REASONING]</w:t>
+      </w:r>
+    </w:p>
+    <w:p>
+      <w:pPr>
+        <w:rPr>
+          <w:rFonts w:cs="Times New Roman"/>
+          <w:szCs w:val="24"/>
+        </w:rPr>
+      </w:pPr>
+      <w:r>
+        <w:rPr>
+          <w:rFonts w:cs="Times New Roman"/>
+          <w:szCs w:val="24"/>
+        </w:rPr>
+        <w:t>For our clustering models, [INSERT FAIRNESS METRICS + RESONING</w:t>
+      </w:r>
+      <w:bookmarkStart w:id="0" w:name="_GoBack"/>
+      <w:bookmarkEnd w:id="0"/>
+      <w:r>
+        <w:rPr>
+          <w:rFonts w:cs="Times New Roman"/>
+          <w:szCs w:val="24"/>
+        </w:rPr>
+        <w:t>]</w:t>
       </w:r>
     </w:p>
     <w:sectPr>

</xml_diff>

<commit_message>
wrote up results for the basic linear reg model
</commit_message>
<xml_diff>
--- a/paper/fairness.docx
+++ b/paper/fairness.docx
@@ -736,7 +736,23 @@
           <w:rFonts w:cs="Times New Roman"/>
           <w:szCs w:val="24"/>
         </w:rPr>
-        <w:t xml:space="preserve"> For the purposes of evaluating fairness, we are primarily interested in the low- and high-priced groups. The maximum sale price among the low-priced homes is $174,000, while the minimum price of the high-priced group is $193,077.</w:t>
+        <w:t xml:space="preserve"> For the purposes of evaluating fairness, we are primarily interested in the low- and high-priced groups. The maximum sale price among the low-priced homes is $174,000, while the minimum price of</w:t>
+      </w:r>
+      <w:r>
+        <w:rPr>
+          <w:rFonts w:cs="Times New Roman"/>
+          <w:szCs w:val="24"/>
+        </w:rPr>
+        <w:t xml:space="preserve"> the high-priced group is $2</w:t>
+      </w:r>
+      <w:bookmarkStart w:id="0" w:name="_GoBack"/>
+      <w:bookmarkEnd w:id="0"/>
+      <w:r>
+        <w:rPr>
+          <w:rFonts w:cs="Times New Roman"/>
+          <w:szCs w:val="24"/>
+        </w:rPr>
+        <w:t>93,077.</w:t>
       </w:r>
     </w:p>
     <w:p>
@@ -800,14 +816,7 @@
           <w:rFonts w:cs="Times New Roman"/>
           <w:szCs w:val="24"/>
         </w:rPr>
-        <w:t>For our regression-based models, our target variable is continuous so we cannot use the typical fairness metrics (e.g. precision, recall, etc.) that are used to evaluate classification models. Instead, we will examine the distribution of the predictive error separately for low-priced homes and high-priced homes in our test set.</w:t>
-      </w:r>
-      <w:r>
-        <w:rPr>
-          <w:rFonts w:cs="Times New Roman"/>
-          <w:szCs w:val="24"/>
-        </w:rPr>
-        <w:t xml:space="preserve"> </w:t>
+        <w:t xml:space="preserve">For our regression-based models, our target variable is continuous so we cannot use the typical fairness metrics (e.g. precision, recall, etc.) that are used to evaluate classification models. Instead, we will examine the distribution of the predictive error separately for low-priced homes and high-priced homes in our test set. </w:t>
       </w:r>
       <w:r>
         <w:rPr>
@@ -871,7 +880,14 @@
                   <w:rFonts w:ascii="Cambria Math" w:hAnsi="Cambria Math" w:cs="Times New Roman"/>
                   <w:szCs w:val="24"/>
                 </w:rPr>
-                <m:t>Error</m:t>
+                <m:t>Er</m:t>
+              </m:r>
+              <m:r>
+                <w:rPr>
+                  <w:rFonts w:ascii="Cambria Math" w:hAnsi="Cambria Math" w:cs="Times New Roman"/>
+                  <w:szCs w:val="24"/>
+                </w:rPr>
+                <m:t>ror</m:t>
               </m:r>
             </m:e>
             <m:sub>
@@ -1184,16 +1200,7 @@
           <w:rFonts w:cs="Times New Roman"/>
           <w:szCs w:val="24"/>
         </w:rPr>
-        <w:t>For our clustering models, [INSERT FAIRNESS METRICS + RESONING</w:t>
-      </w:r>
-      <w:bookmarkStart w:id="0" w:name="_GoBack"/>
-      <w:bookmarkEnd w:id="0"/>
-      <w:r>
-        <w:rPr>
-          <w:rFonts w:cs="Times New Roman"/>
-          <w:szCs w:val="24"/>
-        </w:rPr>
-        <w:t>]</w:t>
+        <w:t>For our clustering models, [INSERT FAIRNESS METRICS + RESONING]</w:t>
       </w:r>
     </w:p>
     <w:sectPr>

</xml_diff>